<commit_message>
Pushing the final files
</commit_message>
<xml_diff>
--- a/Notes.docx
+++ b/Notes.docx
@@ -4,7 +4,15 @@
   <w:body>
     <w:p>
       <w:r>
-        <w:t>In order to view the files in sqlite database:</w:t>
+        <w:t xml:space="preserve">In order to view the files in </w:t>
+      </w:r>
+      <w:proofErr w:type="spellStart"/>
+      <w:r>
+        <w:t>sqlite</w:t>
+      </w:r>
+      <w:proofErr w:type="spellEnd"/>
+      <w:r>
+        <w:t xml:space="preserve"> database:</w:t>
       </w:r>
     </w:p>
     <w:p>
@@ -41,16 +49,64 @@
         </w:numPr>
       </w:pPr>
       <w:r>
-        <w:t>Open the anaconda prompt -&gt; go the folder where we have our sqlite database -&gt; write</w:t>
+        <w:t xml:space="preserve">Open the anaconda prompt -&gt; go the folder where we have our </w:t>
+      </w:r>
+      <w:proofErr w:type="spellStart"/>
+      <w:r>
+        <w:t>sqlite</w:t>
+      </w:r>
+      <w:proofErr w:type="spellEnd"/>
+      <w:r>
+        <w:t xml:space="preserve"> database -&gt; write</w:t>
       </w:r>
       <w:r>
         <w:t xml:space="preserve"> in</w:t>
       </w:r>
       <w:r>
-        <w:t xml:space="preserve"> the command: sqlite3 hawaii.sqlite -&gt; </w:t>
-      </w:r>
-      <w:r>
-        <w:t>we get 'sqlite&gt;’ on the cmd -&gt; .tables – to see the tables in the db -&gt; write normal queries ending with a ;</w:t>
+        <w:t xml:space="preserve"> the command: sqlite3 </w:t>
+      </w:r>
+      <w:proofErr w:type="spellStart"/>
+      <w:r>
+        <w:t>hawaii.sqlite</w:t>
+      </w:r>
+      <w:proofErr w:type="spellEnd"/>
+      <w:r>
+        <w:t xml:space="preserve"> -&gt; </w:t>
+      </w:r>
+      <w:r>
+        <w:t>we get '</w:t>
+      </w:r>
+      <w:proofErr w:type="spellStart"/>
+      <w:r>
+        <w:t>sqlite</w:t>
+      </w:r>
+      <w:proofErr w:type="spellEnd"/>
+      <w:r>
+        <w:t xml:space="preserve">&gt;’ on the </w:t>
+      </w:r>
+      <w:proofErr w:type="spellStart"/>
+      <w:r>
+        <w:t>cmd</w:t>
+      </w:r>
+      <w:proofErr w:type="spellEnd"/>
+      <w:r>
+        <w:t xml:space="preserve"> -</w:t>
+      </w:r>
+      <w:proofErr w:type="gramStart"/>
+      <w:r>
+        <w:t>&gt; .tables</w:t>
+      </w:r>
+      <w:proofErr w:type="gramEnd"/>
+      <w:r>
+        <w:t xml:space="preserve"> – to see the tables in the </w:t>
+      </w:r>
+      <w:proofErr w:type="spellStart"/>
+      <w:r>
+        <w:t>db</w:t>
+      </w:r>
+      <w:proofErr w:type="spellEnd"/>
+      <w:r>
+        <w:t xml:space="preserve"> -&gt; write normal queries ending with a ;</w:t>
       </w:r>
     </w:p>
     <w:p>
@@ -62,17 +118,61 @@
         </w:numPr>
       </w:pPr>
       <w:r>
-        <w:t>When we write the query ‘select * from eausrement;” -&gt; we get the output but we do not get the colum names. In order to also view the column names with the data, write the command: ‘</w:t>
+        <w:t xml:space="preserve">When we write the query ‘select * from </w:t>
+      </w:r>
+      <w:proofErr w:type="spellStart"/>
+      <w:r>
+        <w:t>eausrement</w:t>
+      </w:r>
+      <w:proofErr w:type="spellEnd"/>
+      <w:r>
+        <w:t xml:space="preserve">;” -&gt; we get the </w:t>
+      </w:r>
+      <w:proofErr w:type="gramStart"/>
+      <w:r>
+        <w:t>output</w:t>
+      </w:r>
+      <w:proofErr w:type="gramEnd"/>
+      <w:r>
+        <w:t xml:space="preserve"> but we do not get the </w:t>
+      </w:r>
+      <w:proofErr w:type="spellStart"/>
+      <w:r>
+        <w:t>colum</w:t>
+      </w:r>
+      <w:proofErr w:type="spellEnd"/>
+      <w:r>
+        <w:t xml:space="preserve"> names. In order to also view the column names with the data, write the command: </w:t>
+      </w:r>
+      <w:proofErr w:type="gramStart"/>
+      <w:r>
+        <w:t>‘</w:t>
       </w:r>
       <w:r>
         <w:rPr>
           <w:b/>
           <w:bCs/>
         </w:rPr>
-        <w:t>.headers on</w:t>
-      </w:r>
-      <w:r>
-        <w:t>’. This will turn the headers on and we will be able to see the column names.</w:t>
+        <w:t>.headers</w:t>
+      </w:r>
+      <w:proofErr w:type="gramEnd"/>
+      <w:r>
+        <w:rPr>
+          <w:b/>
+          <w:bCs/>
+        </w:rPr>
+        <w:t xml:space="preserve"> on</w:t>
+      </w:r>
+      <w:r>
+        <w:t xml:space="preserve">’. This will turn the headers </w:t>
+      </w:r>
+      <w:proofErr w:type="gramStart"/>
+      <w:r>
+        <w:t>on</w:t>
+      </w:r>
+      <w:proofErr w:type="gramEnd"/>
+      <w:r>
+        <w:t xml:space="preserve"> and we will be able to see the column names.</w:t>
       </w:r>
     </w:p>
     <w:p>
@@ -84,10 +184,23 @@
         </w:numPr>
       </w:pPr>
       <w:r>
-        <w:t>As of now our data is separated by pipes. We can change this by changing the mode :</w:t>
-      </w:r>
-      <w:r>
-        <w:t xml:space="preserve"> ‘.mode csv’ -&gt; will show us the data in a comma separated format. If we do ‘.mode column’ then we see the data in neat columns.</w:t>
+        <w:t xml:space="preserve">As of now our data is separated by pipes. We can change this by changing the </w:t>
+      </w:r>
+      <w:proofErr w:type="gramStart"/>
+      <w:r>
+        <w:t>mode :</w:t>
+      </w:r>
+      <w:proofErr w:type="gramEnd"/>
+      <w:r>
+        <w:t xml:space="preserve"> ‘.mode csv’ -&gt; will show us the data in a comma separated format. If we do </w:t>
+      </w:r>
+      <w:proofErr w:type="gramStart"/>
+      <w:r>
+        <w:t>‘.mode</w:t>
+      </w:r>
+      <w:proofErr w:type="gramEnd"/>
+      <w:r>
+        <w:t xml:space="preserve"> column’ then we see the data in neat columns.</w:t>
       </w:r>
     </w:p>
     <w:p>
@@ -105,11 +218,19 @@
       </w:r>
     </w:p>
     <w:p>
-      <w:r>
-        <w:t>Sqlite is a Relational Database.</w:t>
+      <w:proofErr w:type="spellStart"/>
+      <w:r>
+        <w:t>Sqlite</w:t>
+      </w:r>
+      <w:proofErr w:type="spellEnd"/>
+      <w:r>
+        <w:t xml:space="preserve"> is a Relational Database.</w:t>
       </w:r>
       <w:r>
         <w:t xml:space="preserve"> Lives on a disk.</w:t>
+      </w:r>
+      <w:r>
+        <w:t xml:space="preserve"> It reads and writes directly to ordinary disk files that can in turn be stored on a computer’s hard drive. This makes it amazingly easy to perform tests with and to share between users.</w:t>
       </w:r>
     </w:p>
     <w:p>
@@ -161,9 +282,11 @@
           <w:numId w:val="2"/>
         </w:numPr>
       </w:pPr>
+      <w:proofErr w:type="gramStart"/>
       <w:r>
         <w:t>Most commonly used</w:t>
       </w:r>
+      <w:proofErr w:type="gramEnd"/>
     </w:p>
     <w:p/>
     <w:p>
@@ -240,7 +363,27 @@
           <w:sz w:val="21"/>
           <w:szCs w:val="21"/>
         </w:rPr>
-        <w:t># define connection and cursor. We need these to connect to our database</w:t>
+        <w:t xml:space="preserve"># </w:t>
+      </w:r>
+      <w:proofErr w:type="gramStart"/>
+      <w:r>
+        <w:rPr>
+          <w:rFonts w:ascii="Consolas" w:eastAsia="Times New Roman" w:hAnsi="Consolas" w:cs="Times New Roman"/>
+          <w:color w:val="6A9955"/>
+          <w:sz w:val="21"/>
+          <w:szCs w:val="21"/>
+        </w:rPr>
+        <w:t>define</w:t>
+      </w:r>
+      <w:proofErr w:type="gramEnd"/>
+      <w:r>
+        <w:rPr>
+          <w:rFonts w:ascii="Consolas" w:eastAsia="Times New Roman" w:hAnsi="Consolas" w:cs="Times New Roman"/>
+          <w:color w:val="6A9955"/>
+          <w:sz w:val="21"/>
+          <w:szCs w:val="21"/>
+        </w:rPr>
+        <w:t xml:space="preserve"> connection and cursor. We need these to connect to our database</w:t>
       </w:r>
     </w:p>
     <w:p>
@@ -357,7 +500,47 @@
           <w:sz w:val="21"/>
           <w:szCs w:val="21"/>
         </w:rPr>
-        <w:t>#Create acursor to interact with our database through sql commands. This allows to create or modify the tables within our database.</w:t>
+        <w:t xml:space="preserve">#Create </w:t>
+      </w:r>
+      <w:proofErr w:type="spellStart"/>
+      <w:r>
+        <w:rPr>
+          <w:rFonts w:ascii="Consolas" w:eastAsia="Times New Roman" w:hAnsi="Consolas" w:cs="Times New Roman"/>
+          <w:color w:val="6A9955"/>
+          <w:sz w:val="21"/>
+          <w:szCs w:val="21"/>
+        </w:rPr>
+        <w:t>acursor</w:t>
+      </w:r>
+      <w:proofErr w:type="spellEnd"/>
+      <w:r>
+        <w:rPr>
+          <w:rFonts w:ascii="Consolas" w:eastAsia="Times New Roman" w:hAnsi="Consolas" w:cs="Times New Roman"/>
+          <w:color w:val="6A9955"/>
+          <w:sz w:val="21"/>
+          <w:szCs w:val="21"/>
+        </w:rPr>
+        <w:t xml:space="preserve"> to interact with our database through </w:t>
+      </w:r>
+      <w:proofErr w:type="spellStart"/>
+      <w:r>
+        <w:rPr>
+          <w:rFonts w:ascii="Consolas" w:eastAsia="Times New Roman" w:hAnsi="Consolas" w:cs="Times New Roman"/>
+          <w:color w:val="6A9955"/>
+          <w:sz w:val="21"/>
+          <w:szCs w:val="21"/>
+        </w:rPr>
+        <w:t>sql</w:t>
+      </w:r>
+      <w:proofErr w:type="spellEnd"/>
+      <w:r>
+        <w:rPr>
+          <w:rFonts w:ascii="Consolas" w:eastAsia="Times New Roman" w:hAnsi="Consolas" w:cs="Times New Roman"/>
+          <w:color w:val="6A9955"/>
+          <w:sz w:val="21"/>
+          <w:szCs w:val="21"/>
+        </w:rPr>
+        <w:t xml:space="preserve"> commands. This allows to create or modify the tables within our database.</w:t>
       </w:r>
     </w:p>
     <w:p>
@@ -401,6 +584,8 @@
         </w:rPr>
         <w:t xml:space="preserve"> = </w:t>
       </w:r>
+      <w:proofErr w:type="spellStart"/>
+      <w:proofErr w:type="gramStart"/>
       <w:r>
         <w:rPr>
           <w:rFonts w:ascii="Consolas" w:eastAsia="Times New Roman" w:hAnsi="Consolas" w:cs="Times New Roman"/>
@@ -428,6 +613,8 @@
         </w:rPr>
         <w:t>cursor</w:t>
       </w:r>
+      <w:proofErr w:type="spellEnd"/>
+      <w:proofErr w:type="gramEnd"/>
       <w:r>
         <w:rPr>
           <w:rFonts w:ascii="Consolas" w:eastAsia="Times New Roman" w:hAnsi="Consolas" w:cs="Times New Roman"/>
@@ -521,6 +708,7 @@
           <w:szCs w:val="21"/>
         </w:rPr>
       </w:pPr>
+      <w:proofErr w:type="gramStart"/>
       <w:r>
         <w:rPr>
           <w:rFonts w:ascii="Consolas" w:eastAsia="Times New Roman" w:hAnsi="Consolas" w:cs="Times New Roman"/>
@@ -528,7 +716,17 @@
           <w:sz w:val="21"/>
           <w:szCs w:val="21"/>
         </w:rPr>
-        <w:t>STORES(STORES_ID INTEGER PRIMARY KEY, LOCATION TEXT)"""</w:t>
+        <w:t>STORES(</w:t>
+      </w:r>
+      <w:proofErr w:type="gramEnd"/>
+      <w:r>
+        <w:rPr>
+          <w:rFonts w:ascii="Consolas" w:eastAsia="Times New Roman" w:hAnsi="Consolas" w:cs="Times New Roman"/>
+          <w:color w:val="CE9178"/>
+          <w:sz w:val="21"/>
+          <w:szCs w:val="21"/>
+        </w:rPr>
+        <w:t>STORES_ID INTEGER PRIMARY KEY, LOCATION TEXT)"""</w:t>
       </w:r>
       <w:r>
         <w:rPr>
@@ -563,6 +761,8 @@
           <w:szCs w:val="21"/>
         </w:rPr>
       </w:pPr>
+      <w:proofErr w:type="spellStart"/>
+      <w:proofErr w:type="gramStart"/>
       <w:r>
         <w:rPr>
           <w:rFonts w:ascii="Consolas" w:eastAsia="Times New Roman" w:hAnsi="Consolas" w:cs="Times New Roman"/>
@@ -590,6 +790,8 @@
         </w:rPr>
         <w:t>execute</w:t>
       </w:r>
+      <w:proofErr w:type="spellEnd"/>
+      <w:proofErr w:type="gramEnd"/>
       <w:r>
         <w:rPr>
           <w:rFonts w:ascii="Consolas" w:eastAsia="Times New Roman" w:hAnsi="Consolas" w:cs="Times New Roman"/>
@@ -720,7 +922,78 @@
           <w:sz w:val="21"/>
           <w:szCs w:val="21"/>
         </w:rPr>
-        <w:t xml:space="preserve"> purchases(purchase_id integer primary key, store_id integer, total_cost float, </w:t>
+        <w:t> </w:t>
+      </w:r>
+      <w:proofErr w:type="gramStart"/>
+      <w:r>
+        <w:rPr>
+          <w:rFonts w:ascii="Consolas" w:eastAsia="Times New Roman" w:hAnsi="Consolas" w:cs="Times New Roman"/>
+          <w:color w:val="CE9178"/>
+          <w:sz w:val="21"/>
+          <w:szCs w:val="21"/>
+        </w:rPr>
+        <w:t>purchases(</w:t>
+      </w:r>
+      <w:proofErr w:type="spellStart"/>
+      <w:proofErr w:type="gramEnd"/>
+      <w:r>
+        <w:rPr>
+          <w:rFonts w:ascii="Consolas" w:eastAsia="Times New Roman" w:hAnsi="Consolas" w:cs="Times New Roman"/>
+          <w:color w:val="CE9178"/>
+          <w:sz w:val="21"/>
+          <w:szCs w:val="21"/>
+        </w:rPr>
+        <w:t>purchase_id</w:t>
+      </w:r>
+      <w:proofErr w:type="spellEnd"/>
+      <w:r>
+        <w:rPr>
+          <w:rFonts w:ascii="Consolas" w:eastAsia="Times New Roman" w:hAnsi="Consolas" w:cs="Times New Roman"/>
+          <w:color w:val="CE9178"/>
+          <w:sz w:val="21"/>
+          <w:szCs w:val="21"/>
+        </w:rPr>
+        <w:t xml:space="preserve"> integer primary key, </w:t>
+      </w:r>
+      <w:proofErr w:type="spellStart"/>
+      <w:r>
+        <w:rPr>
+          <w:rFonts w:ascii="Consolas" w:eastAsia="Times New Roman" w:hAnsi="Consolas" w:cs="Times New Roman"/>
+          <w:color w:val="CE9178"/>
+          <w:sz w:val="21"/>
+          <w:szCs w:val="21"/>
+        </w:rPr>
+        <w:t>store_id</w:t>
+      </w:r>
+      <w:proofErr w:type="spellEnd"/>
+      <w:r>
+        <w:rPr>
+          <w:rFonts w:ascii="Consolas" w:eastAsia="Times New Roman" w:hAnsi="Consolas" w:cs="Times New Roman"/>
+          <w:color w:val="CE9178"/>
+          <w:sz w:val="21"/>
+          <w:szCs w:val="21"/>
+        </w:rPr>
+        <w:t xml:space="preserve"> integer, </w:t>
+      </w:r>
+      <w:proofErr w:type="spellStart"/>
+      <w:r>
+        <w:rPr>
+          <w:rFonts w:ascii="Consolas" w:eastAsia="Times New Roman" w:hAnsi="Consolas" w:cs="Times New Roman"/>
+          <w:color w:val="CE9178"/>
+          <w:sz w:val="21"/>
+          <w:szCs w:val="21"/>
+        </w:rPr>
+        <w:t>total_cost</w:t>
+      </w:r>
+      <w:proofErr w:type="spellEnd"/>
+      <w:r>
+        <w:rPr>
+          <w:rFonts w:ascii="Consolas" w:eastAsia="Times New Roman" w:hAnsi="Consolas" w:cs="Times New Roman"/>
+          <w:color w:val="CE9178"/>
+          <w:sz w:val="21"/>
+          <w:szCs w:val="21"/>
+        </w:rPr>
+        <w:t xml:space="preserve"> float, </w:t>
       </w:r>
     </w:p>
     <w:p>
@@ -741,7 +1014,47 @@
           <w:sz w:val="21"/>
           <w:szCs w:val="21"/>
         </w:rPr>
-        <w:t> foreign key (store_id) references stores(store_id))"""</w:t>
+        <w:t> foreign key (</w:t>
+      </w:r>
+      <w:proofErr w:type="spellStart"/>
+      <w:r>
+        <w:rPr>
+          <w:rFonts w:ascii="Consolas" w:eastAsia="Times New Roman" w:hAnsi="Consolas" w:cs="Times New Roman"/>
+          <w:color w:val="CE9178"/>
+          <w:sz w:val="21"/>
+          <w:szCs w:val="21"/>
+        </w:rPr>
+        <w:t>store_id</w:t>
+      </w:r>
+      <w:proofErr w:type="spellEnd"/>
+      <w:r>
+        <w:rPr>
+          <w:rFonts w:ascii="Consolas" w:eastAsia="Times New Roman" w:hAnsi="Consolas" w:cs="Times New Roman"/>
+          <w:color w:val="CE9178"/>
+          <w:sz w:val="21"/>
+          <w:szCs w:val="21"/>
+        </w:rPr>
+        <w:t>) references stores(</w:t>
+      </w:r>
+      <w:proofErr w:type="spellStart"/>
+      <w:r>
+        <w:rPr>
+          <w:rFonts w:ascii="Consolas" w:eastAsia="Times New Roman" w:hAnsi="Consolas" w:cs="Times New Roman"/>
+          <w:color w:val="CE9178"/>
+          <w:sz w:val="21"/>
+          <w:szCs w:val="21"/>
+        </w:rPr>
+        <w:t>store_id</w:t>
+      </w:r>
+      <w:proofErr w:type="spellEnd"/>
+      <w:r>
+        <w:rPr>
+          <w:rFonts w:ascii="Consolas" w:eastAsia="Times New Roman" w:hAnsi="Consolas" w:cs="Times New Roman"/>
+          <w:color w:val="CE9178"/>
+          <w:sz w:val="21"/>
+          <w:szCs w:val="21"/>
+        </w:rPr>
+        <w:t>))"""</w:t>
       </w:r>
       <w:r>
         <w:rPr>
@@ -776,6 +1089,8 @@
           <w:szCs w:val="21"/>
         </w:rPr>
       </w:pPr>
+      <w:proofErr w:type="spellStart"/>
+      <w:proofErr w:type="gramStart"/>
       <w:r>
         <w:rPr>
           <w:rFonts w:ascii="Consolas" w:eastAsia="Times New Roman" w:hAnsi="Consolas" w:cs="Times New Roman"/>
@@ -803,6 +1118,8 @@
         </w:rPr>
         <w:t>execute</w:t>
       </w:r>
+      <w:proofErr w:type="spellEnd"/>
+      <w:proofErr w:type="gramEnd"/>
       <w:r>
         <w:rPr>
           <w:rFonts w:ascii="Consolas" w:eastAsia="Times New Roman" w:hAnsi="Consolas" w:cs="Times New Roman"/>
@@ -854,6 +1171,8 @@
           <w:szCs w:val="21"/>
         </w:rPr>
       </w:pPr>
+      <w:proofErr w:type="spellStart"/>
+      <w:proofErr w:type="gramStart"/>
       <w:r>
         <w:rPr>
           <w:rFonts w:ascii="Consolas" w:eastAsia="Times New Roman" w:hAnsi="Consolas" w:cs="Times New Roman"/>
@@ -881,6 +1200,8 @@
         </w:rPr>
         <w:t>execute</w:t>
       </w:r>
+      <w:proofErr w:type="spellEnd"/>
+      <w:proofErr w:type="gramEnd"/>
       <w:r>
         <w:rPr>
           <w:rFonts w:ascii="Consolas" w:eastAsia="Times New Roman" w:hAnsi="Consolas" w:cs="Times New Roman"/>
@@ -897,7 +1218,27 @@
           <w:sz w:val="21"/>
           <w:szCs w:val="21"/>
         </w:rPr>
-        <w:t>"insert into stores values(01, 'austin')"</w:t>
+        <w:t>"insert into stores values(01, '</w:t>
+      </w:r>
+      <w:proofErr w:type="spellStart"/>
+      <w:r>
+        <w:rPr>
+          <w:rFonts w:ascii="Consolas" w:eastAsia="Times New Roman" w:hAnsi="Consolas" w:cs="Times New Roman"/>
+          <w:color w:val="CE9178"/>
+          <w:sz w:val="21"/>
+          <w:szCs w:val="21"/>
+        </w:rPr>
+        <w:t>austin</w:t>
+      </w:r>
+      <w:proofErr w:type="spellEnd"/>
+      <w:r>
+        <w:rPr>
+          <w:rFonts w:ascii="Consolas" w:eastAsia="Times New Roman" w:hAnsi="Consolas" w:cs="Times New Roman"/>
+          <w:color w:val="CE9178"/>
+          <w:sz w:val="21"/>
+          <w:szCs w:val="21"/>
+        </w:rPr>
+        <w:t>')"</w:t>
       </w:r>
       <w:r>
         <w:rPr>
@@ -920,6 +1261,8 @@
           <w:szCs w:val="21"/>
         </w:rPr>
       </w:pPr>
+      <w:proofErr w:type="spellStart"/>
+      <w:proofErr w:type="gramStart"/>
       <w:r>
         <w:rPr>
           <w:rFonts w:ascii="Consolas" w:eastAsia="Times New Roman" w:hAnsi="Consolas" w:cs="Times New Roman"/>
@@ -947,6 +1290,8 @@
         </w:rPr>
         <w:t>execute</w:t>
       </w:r>
+      <w:proofErr w:type="spellEnd"/>
+      <w:proofErr w:type="gramEnd"/>
       <w:r>
         <w:rPr>
           <w:rFonts w:ascii="Consolas" w:eastAsia="Times New Roman" w:hAnsi="Consolas" w:cs="Times New Roman"/>
@@ -963,7 +1308,27 @@
           <w:sz w:val="21"/>
           <w:szCs w:val="21"/>
         </w:rPr>
-        <w:t>"insert into stores values(02, 'dallas')"</w:t>
+        <w:t>"insert into stores values(02, '</w:t>
+      </w:r>
+      <w:proofErr w:type="spellStart"/>
+      <w:r>
+        <w:rPr>
+          <w:rFonts w:ascii="Consolas" w:eastAsia="Times New Roman" w:hAnsi="Consolas" w:cs="Times New Roman"/>
+          <w:color w:val="CE9178"/>
+          <w:sz w:val="21"/>
+          <w:szCs w:val="21"/>
+        </w:rPr>
+        <w:t>dallas</w:t>
+      </w:r>
+      <w:proofErr w:type="spellEnd"/>
+      <w:r>
+        <w:rPr>
+          <w:rFonts w:ascii="Consolas" w:eastAsia="Times New Roman" w:hAnsi="Consolas" w:cs="Times New Roman"/>
+          <w:color w:val="CE9178"/>
+          <w:sz w:val="21"/>
+          <w:szCs w:val="21"/>
+        </w:rPr>
+        <w:t>')"</w:t>
       </w:r>
       <w:r>
         <w:rPr>
@@ -986,6 +1351,8 @@
           <w:szCs w:val="21"/>
         </w:rPr>
       </w:pPr>
+      <w:proofErr w:type="spellStart"/>
+      <w:proofErr w:type="gramStart"/>
       <w:r>
         <w:rPr>
           <w:rFonts w:ascii="Consolas" w:eastAsia="Times New Roman" w:hAnsi="Consolas" w:cs="Times New Roman"/>
@@ -1013,6 +1380,8 @@
         </w:rPr>
         <w:t>execute</w:t>
       </w:r>
+      <w:proofErr w:type="spellEnd"/>
+      <w:proofErr w:type="gramEnd"/>
       <w:r>
         <w:rPr>
           <w:rFonts w:ascii="Consolas" w:eastAsia="Times New Roman" w:hAnsi="Consolas" w:cs="Times New Roman"/>
@@ -1029,7 +1398,27 @@
           <w:sz w:val="21"/>
           <w:szCs w:val="21"/>
         </w:rPr>
-        <w:t>"insert into stores values(03, 'houston')"</w:t>
+        <w:t>"insert into stores values(03, '</w:t>
+      </w:r>
+      <w:proofErr w:type="spellStart"/>
+      <w:r>
+        <w:rPr>
+          <w:rFonts w:ascii="Consolas" w:eastAsia="Times New Roman" w:hAnsi="Consolas" w:cs="Times New Roman"/>
+          <w:color w:val="CE9178"/>
+          <w:sz w:val="21"/>
+          <w:szCs w:val="21"/>
+        </w:rPr>
+        <w:t>houston</w:t>
+      </w:r>
+      <w:proofErr w:type="spellEnd"/>
+      <w:r>
+        <w:rPr>
+          <w:rFonts w:ascii="Consolas" w:eastAsia="Times New Roman" w:hAnsi="Consolas" w:cs="Times New Roman"/>
+          <w:color w:val="CE9178"/>
+          <w:sz w:val="21"/>
+          <w:szCs w:val="21"/>
+        </w:rPr>
+        <w:t>')"</w:t>
       </w:r>
       <w:r>
         <w:rPr>
@@ -1052,6 +1441,8 @@
           <w:szCs w:val="21"/>
         </w:rPr>
       </w:pPr>
+      <w:proofErr w:type="spellStart"/>
+      <w:proofErr w:type="gramStart"/>
       <w:r>
         <w:rPr>
           <w:rFonts w:ascii="Consolas" w:eastAsia="Times New Roman" w:hAnsi="Consolas" w:cs="Times New Roman"/>
@@ -1079,6 +1470,8 @@
         </w:rPr>
         <w:t>execute</w:t>
       </w:r>
+      <w:proofErr w:type="spellEnd"/>
+      <w:proofErr w:type="gramEnd"/>
       <w:r>
         <w:rPr>
           <w:rFonts w:ascii="Consolas" w:eastAsia="Times New Roman" w:hAnsi="Consolas" w:cs="Times New Roman"/>
@@ -1118,6 +1511,8 @@
           <w:szCs w:val="21"/>
         </w:rPr>
       </w:pPr>
+      <w:proofErr w:type="spellStart"/>
+      <w:proofErr w:type="gramStart"/>
       <w:r>
         <w:rPr>
           <w:rFonts w:ascii="Consolas" w:eastAsia="Times New Roman" w:hAnsi="Consolas" w:cs="Times New Roman"/>
@@ -1145,6 +1540,8 @@
         </w:rPr>
         <w:t>execute</w:t>
       </w:r>
+      <w:proofErr w:type="spellEnd"/>
+      <w:proofErr w:type="gramEnd"/>
       <w:r>
         <w:rPr>
           <w:rFonts w:ascii="Consolas" w:eastAsia="Times New Roman" w:hAnsi="Consolas" w:cs="Times New Roman"/>
@@ -1161,7 +1558,27 @@
           <w:sz w:val="21"/>
           <w:szCs w:val="21"/>
         </w:rPr>
-        <w:t>"insert into stores values(05, 'plano')"</w:t>
+        <w:t>"insert into stores values(05, '</w:t>
+      </w:r>
+      <w:proofErr w:type="spellStart"/>
+      <w:r>
+        <w:rPr>
+          <w:rFonts w:ascii="Consolas" w:eastAsia="Times New Roman" w:hAnsi="Consolas" w:cs="Times New Roman"/>
+          <w:color w:val="CE9178"/>
+          <w:sz w:val="21"/>
+          <w:szCs w:val="21"/>
+        </w:rPr>
+        <w:t>plano</w:t>
+      </w:r>
+      <w:proofErr w:type="spellEnd"/>
+      <w:r>
+        <w:rPr>
+          <w:rFonts w:ascii="Consolas" w:eastAsia="Times New Roman" w:hAnsi="Consolas" w:cs="Times New Roman"/>
+          <w:color w:val="CE9178"/>
+          <w:sz w:val="21"/>
+          <w:szCs w:val="21"/>
+        </w:rPr>
+        <w:t>')"</w:t>
       </w:r>
       <w:r>
         <w:rPr>
@@ -1196,6 +1613,8 @@
           <w:szCs w:val="21"/>
         </w:rPr>
       </w:pPr>
+      <w:proofErr w:type="spellStart"/>
+      <w:proofErr w:type="gramStart"/>
       <w:r>
         <w:rPr>
           <w:rFonts w:ascii="Consolas" w:eastAsia="Times New Roman" w:hAnsi="Consolas" w:cs="Times New Roman"/>
@@ -1223,6 +1642,8 @@
         </w:rPr>
         <w:t>execute</w:t>
       </w:r>
+      <w:proofErr w:type="spellEnd"/>
+      <w:proofErr w:type="gramEnd"/>
       <w:r>
         <w:rPr>
           <w:rFonts w:ascii="Consolas" w:eastAsia="Times New Roman" w:hAnsi="Consolas" w:cs="Times New Roman"/>
@@ -1262,6 +1683,8 @@
           <w:szCs w:val="21"/>
         </w:rPr>
       </w:pPr>
+      <w:proofErr w:type="spellStart"/>
+      <w:proofErr w:type="gramStart"/>
       <w:r>
         <w:rPr>
           <w:rFonts w:ascii="Consolas" w:eastAsia="Times New Roman" w:hAnsi="Consolas" w:cs="Times New Roman"/>
@@ -1289,6 +1712,8 @@
         </w:rPr>
         <w:t>execute</w:t>
       </w:r>
+      <w:proofErr w:type="spellEnd"/>
+      <w:proofErr w:type="gramEnd"/>
       <w:r>
         <w:rPr>
           <w:rFonts w:ascii="Consolas" w:eastAsia="Times New Roman" w:hAnsi="Consolas" w:cs="Times New Roman"/>
@@ -1328,6 +1753,8 @@
           <w:szCs w:val="21"/>
         </w:rPr>
       </w:pPr>
+      <w:proofErr w:type="spellStart"/>
+      <w:proofErr w:type="gramStart"/>
       <w:r>
         <w:rPr>
           <w:rFonts w:ascii="Consolas" w:eastAsia="Times New Roman" w:hAnsi="Consolas" w:cs="Times New Roman"/>
@@ -1355,6 +1782,8 @@
         </w:rPr>
         <w:t>execute</w:t>
       </w:r>
+      <w:proofErr w:type="spellEnd"/>
+      <w:proofErr w:type="gramEnd"/>
       <w:r>
         <w:rPr>
           <w:rFonts w:ascii="Consolas" w:eastAsia="Times New Roman" w:hAnsi="Consolas" w:cs="Times New Roman"/>
@@ -1394,6 +1823,8 @@
           <w:szCs w:val="21"/>
         </w:rPr>
       </w:pPr>
+      <w:proofErr w:type="spellStart"/>
+      <w:proofErr w:type="gramStart"/>
       <w:r>
         <w:rPr>
           <w:rFonts w:ascii="Consolas" w:eastAsia="Times New Roman" w:hAnsi="Consolas" w:cs="Times New Roman"/>
@@ -1421,6 +1852,8 @@
         </w:rPr>
         <w:t>execute</w:t>
       </w:r>
+      <w:proofErr w:type="spellEnd"/>
+      <w:proofErr w:type="gramEnd"/>
       <w:r>
         <w:rPr>
           <w:rFonts w:ascii="Consolas" w:eastAsia="Times New Roman" w:hAnsi="Consolas" w:cs="Times New Roman"/>
@@ -1460,6 +1893,8 @@
           <w:szCs w:val="21"/>
         </w:rPr>
       </w:pPr>
+      <w:proofErr w:type="spellStart"/>
+      <w:proofErr w:type="gramStart"/>
       <w:r>
         <w:rPr>
           <w:rFonts w:ascii="Consolas" w:eastAsia="Times New Roman" w:hAnsi="Consolas" w:cs="Times New Roman"/>
@@ -1487,6 +1922,8 @@
         </w:rPr>
         <w:t>execute</w:t>
       </w:r>
+      <w:proofErr w:type="spellEnd"/>
+      <w:proofErr w:type="gramEnd"/>
       <w:r>
         <w:rPr>
           <w:rFonts w:ascii="Consolas" w:eastAsia="Times New Roman" w:hAnsi="Consolas" w:cs="Times New Roman"/>
@@ -1538,6 +1975,8 @@
           <w:szCs w:val="21"/>
         </w:rPr>
       </w:pPr>
+      <w:proofErr w:type="spellStart"/>
+      <w:proofErr w:type="gramStart"/>
       <w:r>
         <w:rPr>
           <w:rFonts w:ascii="Consolas" w:eastAsia="Times New Roman" w:hAnsi="Consolas" w:cs="Times New Roman"/>
@@ -1565,6 +2004,8 @@
         </w:rPr>
         <w:t>commit</w:t>
       </w:r>
+      <w:proofErr w:type="spellEnd"/>
+      <w:proofErr w:type="gramEnd"/>
       <w:r>
         <w:rPr>
           <w:rFonts w:ascii="Consolas" w:eastAsia="Times New Roman" w:hAnsi="Consolas" w:cs="Times New Roman"/>
@@ -1586,6 +2027,8 @@
           <w:szCs w:val="21"/>
         </w:rPr>
       </w:pPr>
+      <w:proofErr w:type="spellStart"/>
+      <w:proofErr w:type="gramStart"/>
       <w:r>
         <w:rPr>
           <w:rFonts w:ascii="Consolas" w:eastAsia="Times New Roman" w:hAnsi="Consolas" w:cs="Times New Roman"/>
@@ -1613,6 +2056,8 @@
         </w:rPr>
         <w:t>close</w:t>
       </w:r>
+      <w:proofErr w:type="spellEnd"/>
+      <w:proofErr w:type="gramEnd"/>
       <w:r>
         <w:rPr>
           <w:rFonts w:ascii="Consolas" w:eastAsia="Times New Roman" w:hAnsi="Consolas" w:cs="Times New Roman"/>
@@ -1641,7 +2086,29 @@
           <w:sz w:val="21"/>
           <w:szCs w:val="21"/>
         </w:rPr>
-        <w:t># results = cursor.fetchall()</w:t>
+        <w:t xml:space="preserve"># results = </w:t>
+      </w:r>
+      <w:proofErr w:type="spellStart"/>
+      <w:proofErr w:type="gramStart"/>
+      <w:r>
+        <w:rPr>
+          <w:rFonts w:ascii="Consolas" w:eastAsia="Times New Roman" w:hAnsi="Consolas" w:cs="Times New Roman"/>
+          <w:color w:val="6A9955"/>
+          <w:sz w:val="21"/>
+          <w:szCs w:val="21"/>
+        </w:rPr>
+        <w:t>cursor.fetchall</w:t>
+      </w:r>
+      <w:proofErr w:type="spellEnd"/>
+      <w:proofErr w:type="gramEnd"/>
+      <w:r>
+        <w:rPr>
+          <w:rFonts w:ascii="Consolas" w:eastAsia="Times New Roman" w:hAnsi="Consolas" w:cs="Times New Roman"/>
+          <w:color w:val="6A9955"/>
+          <w:sz w:val="21"/>
+          <w:szCs w:val="21"/>
+        </w:rPr>
+        <w:t>()</w:t>
       </w:r>
     </w:p>
     <w:p>
@@ -1662,7 +2129,27 @@
           <w:sz w:val="21"/>
           <w:szCs w:val="21"/>
         </w:rPr>
-        <w:t># print(results)</w:t>
+        <w:t xml:space="preserve"># </w:t>
+      </w:r>
+      <w:proofErr w:type="gramStart"/>
+      <w:r>
+        <w:rPr>
+          <w:rFonts w:ascii="Consolas" w:eastAsia="Times New Roman" w:hAnsi="Consolas" w:cs="Times New Roman"/>
+          <w:color w:val="6A9955"/>
+          <w:sz w:val="21"/>
+          <w:szCs w:val="21"/>
+        </w:rPr>
+        <w:t>print</w:t>
+      </w:r>
+      <w:proofErr w:type="gramEnd"/>
+      <w:r>
+        <w:rPr>
+          <w:rFonts w:ascii="Consolas" w:eastAsia="Times New Roman" w:hAnsi="Consolas" w:cs="Times New Roman"/>
+          <w:color w:val="6A9955"/>
+          <w:sz w:val="21"/>
+          <w:szCs w:val="21"/>
+        </w:rPr>
+        <w:t>(results)</w:t>
       </w:r>
     </w:p>
     <w:p/>
@@ -1671,7 +2158,31 @@
         <w:t xml:space="preserve"> </w:t>
       </w:r>
       <w:r>
-        <w:t>We can create .db and .sqlite databases from the above code. When I try running both , they worked in the same fashion.</w:t>
+        <w:t>We can create .</w:t>
+      </w:r>
+      <w:proofErr w:type="spellStart"/>
+      <w:r>
+        <w:t>db</w:t>
+      </w:r>
+      <w:proofErr w:type="spellEnd"/>
+      <w:r>
+        <w:t xml:space="preserve"> and .</w:t>
+      </w:r>
+      <w:proofErr w:type="spellStart"/>
+      <w:r>
+        <w:t>sqlite</w:t>
+      </w:r>
+      <w:proofErr w:type="spellEnd"/>
+      <w:r>
+        <w:t xml:space="preserve"> databases from the above code. When I try running </w:t>
+      </w:r>
+      <w:proofErr w:type="gramStart"/>
+      <w:r>
+        <w:t>both ,</w:t>
+      </w:r>
+      <w:proofErr w:type="gramEnd"/>
+      <w:r>
+        <w:t xml:space="preserve"> they worked in the same fashion.</w:t>
       </w:r>
     </w:p>
     <w:p/>
@@ -1696,21 +2207,36 @@
       <w:pPr>
         <w:spacing w:after="0"/>
       </w:pPr>
-      <w:r>
-        <w:t>SQLAlchemy is a Python library that works a</w:t>
+      <w:proofErr w:type="spellStart"/>
+      <w:r>
+        <w:t>SQLAlchemy</w:t>
+      </w:r>
+      <w:proofErr w:type="spellEnd"/>
+      <w:r>
+        <w:t xml:space="preserve"> is a Python library that works a</w:t>
       </w:r>
       <w:r>
         <w:t>c</w:t>
       </w:r>
       <w:r>
-        <w:t>ross a variety of SQL dialects. Write query once , run it everywhere.</w:t>
+        <w:t xml:space="preserve">ross a variety of SQL dialects. Write query </w:t>
+      </w:r>
+      <w:proofErr w:type="gramStart"/>
+      <w:r>
+        <w:t>once ,</w:t>
+      </w:r>
+      <w:proofErr w:type="gramEnd"/>
+      <w:r>
+        <w:t xml:space="preserve"> run it everywhere.</w:t>
       </w:r>
       <w:r>
         <w:t xml:space="preserve"> Pandas integrates with </w:t>
       </w:r>
+      <w:proofErr w:type="spellStart"/>
       <w:r>
         <w:t>SQLAlchemy</w:t>
       </w:r>
+      <w:proofErr w:type="spellEnd"/>
     </w:p>
     <w:p>
       <w:pPr>
@@ -1738,20 +2264,74 @@
           <w:sz w:val="32"/>
           <w:szCs w:val="32"/>
         </w:rPr>
-        <w:t>engine = create_engine("sqlite:///hawaii.sqlite")</w:t>
+        <w:t xml:space="preserve">engine = </w:t>
+      </w:r>
+      <w:proofErr w:type="spellStart"/>
+      <w:r>
+        <w:rPr>
+          <w:color w:val="ED7D31" w:themeColor="accent2"/>
+          <w:sz w:val="32"/>
+          <w:szCs w:val="32"/>
+        </w:rPr>
+        <w:t>create_engine</w:t>
+      </w:r>
+      <w:proofErr w:type="spellEnd"/>
+      <w:r>
+        <w:rPr>
+          <w:color w:val="ED7D31" w:themeColor="accent2"/>
+          <w:sz w:val="32"/>
+          <w:szCs w:val="32"/>
+        </w:rPr>
+        <w:t>("</w:t>
+      </w:r>
+      <w:proofErr w:type="spellStart"/>
+      <w:r>
+        <w:rPr>
+          <w:color w:val="ED7D31" w:themeColor="accent2"/>
+          <w:sz w:val="32"/>
+          <w:szCs w:val="32"/>
+        </w:rPr>
+        <w:t>sqlite</w:t>
+      </w:r>
+      <w:proofErr w:type="spellEnd"/>
+      <w:r>
+        <w:rPr>
+          <w:color w:val="ED7D31" w:themeColor="accent2"/>
+          <w:sz w:val="32"/>
+          <w:szCs w:val="32"/>
+        </w:rPr>
+        <w:t>:///</w:t>
+      </w:r>
+      <w:proofErr w:type="spellStart"/>
+      <w:r>
+        <w:rPr>
+          <w:color w:val="ED7D31" w:themeColor="accent2"/>
+          <w:sz w:val="32"/>
+          <w:szCs w:val="32"/>
+        </w:rPr>
+        <w:t>hawaii.sqlite</w:t>
+      </w:r>
+      <w:proofErr w:type="spellEnd"/>
+      <w:r>
+        <w:rPr>
+          <w:color w:val="ED7D31" w:themeColor="accent2"/>
+          <w:sz w:val="32"/>
+          <w:szCs w:val="32"/>
+        </w:rPr>
+        <w:t>")</w:t>
       </w:r>
     </w:p>
     <w:p/>
     <w:tbl>
       <w:tblPr>
         <w:tblStyle w:val="TableGrid"/>
-        <w:tblW w:w="0" w:type="auto"/>
+        <w:tblW w:w="27712" w:type="dxa"/>
         <w:tblLook w:val="04A0" w:firstRow="1" w:lastRow="0" w:firstColumn="1" w:lastColumn="0" w:noHBand="0" w:noVBand="1"/>
       </w:tblPr>
       <w:tblGrid>
-        <w:gridCol w:w="5248"/>
-        <w:gridCol w:w="1388"/>
-        <w:gridCol w:w="2714"/>
+        <w:gridCol w:w="13387"/>
+        <w:gridCol w:w="6570"/>
+        <w:gridCol w:w="7755"/>
       </w:tblGrid>
       <w:tr>
         <w:trPr>
@@ -1759,7 +2339,7 @@
         </w:trPr>
         <w:tc>
           <w:tcPr>
-            <w:tcW w:w="5482" w:type="dxa"/>
+            <w:tcW w:w="13387" w:type="dxa"/>
           </w:tcPr>
           <w:p>
             <w:r>
@@ -1810,7 +2390,7 @@
         </w:tc>
         <w:tc>
           <w:tcPr>
-            <w:tcW w:w="6300" w:type="dxa"/>
+            <w:tcW w:w="7755" w:type="dxa"/>
           </w:tcPr>
           <w:p>
             <w:pPr>
@@ -1835,17 +2415,35 @@
         </w:trPr>
         <w:tc>
           <w:tcPr>
-            <w:tcW w:w="5482" w:type="dxa"/>
+            <w:tcW w:w="13387" w:type="dxa"/>
           </w:tcPr>
           <w:p>
             <w:r>
-              <w:t xml:space="preserve">data = engine.execute(“select * from measurement”)  </w:t>
+              <w:t xml:space="preserve">data = </w:t>
+            </w:r>
+            <w:proofErr w:type="spellStart"/>
+            <w:proofErr w:type="gramStart"/>
+            <w:r>
+              <w:t>engine.execute</w:t>
+            </w:r>
+            <w:proofErr w:type="spellEnd"/>
+            <w:proofErr w:type="gramEnd"/>
+            <w:r>
+              <w:t xml:space="preserve">(“select * from measurement”)  </w:t>
             </w:r>
             <w:r>
               <w:sym w:font="Wingdings" w:char="F0DF"/>
             </w:r>
             <w:r>
-              <w:t xml:space="preserve"> The database ‘hawaii’ contains 2 tables- measurement, station</w:t>
+              <w:t xml:space="preserve"> The database ‘</w:t>
+            </w:r>
+            <w:proofErr w:type="spellStart"/>
+            <w:r>
+              <w:t>hawaii</w:t>
+            </w:r>
+            <w:proofErr w:type="spellEnd"/>
+            <w:r>
+              <w:t>’ contains 2 tables- measurement, station</w:t>
             </w:r>
           </w:p>
           <w:p/>
@@ -1856,32 +2454,92 @@
           </w:tcPr>
           <w:p>
             <w:r>
-              <w:t># reflect an existing database into a new model</w:t>
+              <w:t xml:space="preserve"># </w:t>
+            </w:r>
+            <w:proofErr w:type="gramStart"/>
+            <w:r>
+              <w:t>reflect</w:t>
+            </w:r>
+            <w:proofErr w:type="gramEnd"/>
+            <w:r>
+              <w:t xml:space="preserve"> an existing database into a new model</w:t>
             </w:r>
           </w:p>
           <w:p>
             <w:r>
-              <w:t>Base = automap_base()</w:t>
+              <w:t xml:space="preserve">Base = </w:t>
+            </w:r>
+            <w:proofErr w:type="spellStart"/>
+            <w:r>
+              <w:t>automap_</w:t>
+            </w:r>
+            <w:proofErr w:type="gramStart"/>
+            <w:r>
+              <w:t>base</w:t>
+            </w:r>
+            <w:proofErr w:type="spellEnd"/>
+            <w:r>
+              <w:t>(</w:t>
+            </w:r>
+            <w:proofErr w:type="gramEnd"/>
+            <w:r>
+              <w:t>)</w:t>
             </w:r>
           </w:p>
           <w:p>
             <w:r>
-              <w:t># reflect the tables</w:t>
+              <w:t xml:space="preserve"># </w:t>
+            </w:r>
+            <w:proofErr w:type="gramStart"/>
+            <w:r>
+              <w:t>reflect</w:t>
+            </w:r>
+            <w:proofErr w:type="gramEnd"/>
+            <w:r>
+              <w:t xml:space="preserve"> the tables</w:t>
             </w:r>
           </w:p>
           <w:p>
-            <w:r>
-              <w:t>Base.prepare(engine, reflect=True)</w:t>
+            <w:proofErr w:type="spellStart"/>
+            <w:r>
+              <w:t>Base.prepare</w:t>
+            </w:r>
+            <w:proofErr w:type="spellEnd"/>
+            <w:r>
+              <w:t>(engine, reflect=True)</w:t>
             </w:r>
           </w:p>
           <w:p>
             <w:r>
-              <w:t># We can view all of the classes that automap found</w:t>
+              <w:t xml:space="preserve"># We can view </w:t>
+            </w:r>
+            <w:proofErr w:type="gramStart"/>
+            <w:r>
+              <w:t>all of</w:t>
+            </w:r>
+            <w:proofErr w:type="gramEnd"/>
+            <w:r>
+              <w:t xml:space="preserve"> the classes that </w:t>
+            </w:r>
+            <w:proofErr w:type="spellStart"/>
+            <w:r>
+              <w:t>automap</w:t>
+            </w:r>
+            <w:proofErr w:type="spellEnd"/>
+            <w:r>
+              <w:t xml:space="preserve"> found</w:t>
             </w:r>
           </w:p>
           <w:p>
-            <w:r>
-              <w:t>Base.classes.keys()</w:t>
+            <w:proofErr w:type="spellStart"/>
+            <w:proofErr w:type="gramStart"/>
+            <w:r>
+              <w:t>Base.classes.keys</w:t>
+            </w:r>
+            <w:proofErr w:type="spellEnd"/>
+            <w:proofErr w:type="gramEnd"/>
+            <w:r>
+              <w:t>()</w:t>
             </w:r>
           </w:p>
           <w:p>
@@ -1891,32 +2549,103 @@
           </w:p>
           <w:p>
             <w:r>
-              <w:t>Measurement = Base.classes.measurement</w:t>
-            </w:r>
+              <w:t xml:space="preserve">Measurement = </w:t>
+            </w:r>
+            <w:proofErr w:type="spellStart"/>
+            <w:proofErr w:type="gramStart"/>
+            <w:r>
+              <w:t>Base.classes.measurement</w:t>
+            </w:r>
+            <w:proofErr w:type="spellEnd"/>
+            <w:proofErr w:type="gramEnd"/>
           </w:p>
           <w:p>
             <w:r>
-              <w:t>Station = Base.classes.station</w:t>
-            </w:r>
+              <w:t xml:space="preserve">Station = </w:t>
+            </w:r>
+            <w:proofErr w:type="spellStart"/>
+            <w:proofErr w:type="gramStart"/>
+            <w:r>
+              <w:t>Base.classes.station</w:t>
+            </w:r>
+            <w:proofErr w:type="spellEnd"/>
+            <w:proofErr w:type="gramEnd"/>
           </w:p>
           <w:p>
             <w:r>
-              <w:t>results = session.query(Measurement.date, Measurement.prcp)</w:t>
+              <w:t># Create our session (link) from Python to the DB</w:t>
+            </w:r>
+          </w:p>
+          <w:p>
+            <w:r>
+              <w:t>session = Session(engine)</w:t>
+            </w:r>
+          </w:p>
+          <w:p>
+            <w:r>
+              <w:t xml:space="preserve">results = </w:t>
+            </w:r>
+            <w:proofErr w:type="gramStart"/>
+            <w:r>
+              <w:t>session.query</w:t>
+            </w:r>
+            <w:proofErr w:type="gramEnd"/>
+            <w:r>
+              <w:t>(</w:t>
+            </w:r>
+            <w:proofErr w:type="spellStart"/>
+            <w:r>
+              <w:t>Measurement.date</w:t>
+            </w:r>
+            <w:proofErr w:type="spellEnd"/>
+            <w:r>
+              <w:t xml:space="preserve">, </w:t>
+            </w:r>
+            <w:proofErr w:type="spellStart"/>
+            <w:r>
+              <w:t>Measurement.prcp</w:t>
+            </w:r>
+            <w:proofErr w:type="spellEnd"/>
+            <w:r>
+              <w:t>)</w:t>
             </w:r>
           </w:p>
         </w:tc>
         <w:tc>
           <w:tcPr>
-            <w:tcW w:w="6300" w:type="dxa"/>
+            <w:tcW w:w="7755" w:type="dxa"/>
           </w:tcPr>
           <w:p>
             <w:r>
-              <w:t>conn = engine.connect()</w:t>
+              <w:t xml:space="preserve">conn = </w:t>
+            </w:r>
+            <w:proofErr w:type="spellStart"/>
+            <w:proofErr w:type="gramStart"/>
+            <w:r>
+              <w:t>engine.connect</w:t>
+            </w:r>
+            <w:proofErr w:type="spellEnd"/>
+            <w:proofErr w:type="gramEnd"/>
+            <w:r>
+              <w:t>()</w:t>
             </w:r>
           </w:p>
           <w:p>
             <w:r>
-              <w:t>data = pd.read_sql("select * from measurement limit 10",conn)</w:t>
+              <w:t xml:space="preserve">data = </w:t>
+            </w:r>
+            <w:proofErr w:type="spellStart"/>
+            <w:proofErr w:type="gramStart"/>
+            <w:r>
+              <w:t>pd.read</w:t>
+            </w:r>
+            <w:proofErr w:type="gramEnd"/>
+            <w:r>
+              <w:t>_sql</w:t>
+            </w:r>
+            <w:proofErr w:type="spellEnd"/>
+            <w:r>
+              <w:t>("select * from measurement limit 10",conn)</w:t>
             </w:r>
           </w:p>
           <w:p>
@@ -1932,11 +2661,24 @@
         </w:trPr>
         <w:tc>
           <w:tcPr>
-            <w:tcW w:w="5482" w:type="dxa"/>
+            <w:tcW w:w="13387" w:type="dxa"/>
           </w:tcPr>
           <w:p>
             <w:r>
-              <w:t xml:space="preserve">print(data.all())  </w:t>
+              <w:t>print(</w:t>
+            </w:r>
+            <w:proofErr w:type="spellStart"/>
+            <w:proofErr w:type="gramStart"/>
+            <w:r>
+              <w:t>data.all</w:t>
+            </w:r>
+            <w:proofErr w:type="spellEnd"/>
+            <w:r>
+              <w:t>(</w:t>
+            </w:r>
+            <w:proofErr w:type="gramEnd"/>
+            <w:r>
+              <w:t xml:space="preserve">))  </w:t>
             </w:r>
             <w:r>
               <w:sym w:font="Wingdings" w:char="F0DF"/>
@@ -2001,7 +2743,15 @@
               <w:spacing w:after="160" w:line="259" w:lineRule="auto"/>
             </w:pPr>
             <w:r>
-              <w:t>Print(results.all())</w:t>
+              <w:t>Print(</w:t>
+            </w:r>
+            <w:proofErr w:type="gramStart"/>
+            <w:r>
+              <w:t>results.all(</w:t>
+            </w:r>
+            <w:proofErr w:type="gramEnd"/>
+            <w:r>
+              <w:t>))</w:t>
             </w:r>
           </w:p>
           <w:p>
@@ -2021,8 +2771,22 @@
         </w:tc>
         <w:tc>
           <w:tcPr>
-            <w:tcW w:w="6300" w:type="dxa"/>
+            <w:tcW w:w="7755" w:type="dxa"/>
           </w:tcPr>
+          <w:p>
+            <w:r>
+              <w:t xml:space="preserve">Result is a </w:t>
+            </w:r>
+            <w:proofErr w:type="spellStart"/>
+            <w:r>
+              <w:t>Dataframe</w:t>
+            </w:r>
+            <w:proofErr w:type="spellEnd"/>
+            <w:r>
+              <w:t>.</w:t>
+            </w:r>
+          </w:p>
+          <w:p/>
           <w:p>
             <w:r>
               <w:drawing>
@@ -2065,6 +2829,194 @@
         </w:tc>
       </w:tr>
     </w:tbl>
+    <w:p/>
+    <w:p/>
+    <w:p>
+      <w:pPr>
+        <w:rPr>
+          <w:sz w:val="32"/>
+          <w:szCs w:val="32"/>
+        </w:rPr>
+      </w:pPr>
+      <w:r>
+        <w:rPr>
+          <w:sz w:val="32"/>
+          <w:szCs w:val="32"/>
+          <w:highlight w:val="yellow"/>
+        </w:rPr>
+        <w:t># Display the row's columns and data in dictionary format</w:t>
+      </w:r>
+    </w:p>
+    <w:p>
+      <w:pPr>
+        <w:rPr>
+          <w:sz w:val="32"/>
+          <w:szCs w:val="32"/>
+        </w:rPr>
+      </w:pPr>
+      <w:r>
+        <w:rPr>
+          <w:sz w:val="32"/>
+          <w:szCs w:val="32"/>
+        </w:rPr>
+        <w:t>Dow is the table name here.</w:t>
+      </w:r>
+    </w:p>
+    <w:p>
+      <w:pPr>
+        <w:rPr>
+          <w:sz w:val="28"/>
+          <w:szCs w:val="28"/>
+        </w:rPr>
+      </w:pPr>
+      <w:r>
+        <w:rPr>
+          <w:sz w:val="28"/>
+          <w:szCs w:val="28"/>
+        </w:rPr>
+        <w:t xml:space="preserve">first_row = </w:t>
+      </w:r>
+      <w:proofErr w:type="gramStart"/>
+      <w:r>
+        <w:rPr>
+          <w:sz w:val="28"/>
+          <w:szCs w:val="28"/>
+        </w:rPr>
+        <w:t>session.query</w:t>
+      </w:r>
+      <w:proofErr w:type="gramEnd"/>
+      <w:r>
+        <w:rPr>
+          <w:sz w:val="28"/>
+          <w:szCs w:val="28"/>
+        </w:rPr>
+        <w:t>(Dow).first()</w:t>
+      </w:r>
+    </w:p>
+    <w:p>
+      <w:pPr>
+        <w:rPr>
+          <w:sz w:val="28"/>
+          <w:szCs w:val="28"/>
+        </w:rPr>
+      </w:pPr>
+      <w:r>
+        <w:rPr>
+          <w:sz w:val="28"/>
+          <w:szCs w:val="28"/>
+        </w:rPr>
+        <w:t>first_</w:t>
+      </w:r>
+      <w:proofErr w:type="gramStart"/>
+      <w:r>
+        <w:rPr>
+          <w:sz w:val="28"/>
+          <w:szCs w:val="28"/>
+        </w:rPr>
+        <w:t>row._</w:t>
+      </w:r>
+      <w:proofErr w:type="gramEnd"/>
+      <w:r>
+        <w:rPr>
+          <w:sz w:val="28"/>
+          <w:szCs w:val="28"/>
+        </w:rPr>
+        <w:t>_dict__</w:t>
+      </w:r>
+    </w:p>
+    <w:p>
+      <w:pPr>
+        <w:rPr>
+          <w:sz w:val="28"/>
+          <w:szCs w:val="28"/>
+        </w:rPr>
+      </w:pPr>
+      <w:r>
+        <w:rPr>
+          <w:sz w:val="28"/>
+          <w:szCs w:val="28"/>
+        </w:rPr>
+        <w:t># Use the session to query Dow table and display the first 5 trade volumes</w:t>
+      </w:r>
+    </w:p>
+    <w:p>
+      <w:pPr>
+        <w:rPr>
+          <w:sz w:val="28"/>
+          <w:szCs w:val="28"/>
+        </w:rPr>
+      </w:pPr>
+      <w:r>
+        <w:rPr>
+          <w:sz w:val="28"/>
+          <w:szCs w:val="28"/>
+        </w:rPr>
+        <w:t xml:space="preserve">for row in </w:t>
+      </w:r>
+      <w:proofErr w:type="gramStart"/>
+      <w:r>
+        <w:rPr>
+          <w:sz w:val="28"/>
+          <w:szCs w:val="28"/>
+        </w:rPr>
+        <w:t>session.query</w:t>
+      </w:r>
+      <w:proofErr w:type="gramEnd"/>
+      <w:r>
+        <w:rPr>
+          <w:sz w:val="28"/>
+          <w:szCs w:val="28"/>
+        </w:rPr>
+        <w:t>(</w:t>
+      </w:r>
+      <w:proofErr w:type="spellStart"/>
+      <w:r>
+        <w:rPr>
+          <w:sz w:val="28"/>
+          <w:szCs w:val="28"/>
+        </w:rPr>
+        <w:t>Dow.stock</w:t>
+      </w:r>
+      <w:proofErr w:type="spellEnd"/>
+      <w:r>
+        <w:rPr>
+          <w:sz w:val="28"/>
+          <w:szCs w:val="28"/>
+        </w:rPr>
+        <w:t xml:space="preserve">, </w:t>
+      </w:r>
+      <w:proofErr w:type="spellStart"/>
+      <w:r>
+        <w:rPr>
+          <w:sz w:val="28"/>
+          <w:szCs w:val="28"/>
+        </w:rPr>
+        <w:t>Dow.volume</w:t>
+      </w:r>
+      <w:proofErr w:type="spellEnd"/>
+      <w:r>
+        <w:rPr>
+          <w:sz w:val="28"/>
+          <w:szCs w:val="28"/>
+        </w:rPr>
+        <w:t>).limit(15).all():</w:t>
+      </w:r>
+    </w:p>
+    <w:p>
+      <w:pPr>
+        <w:rPr>
+          <w:sz w:val="28"/>
+          <w:szCs w:val="28"/>
+        </w:rPr>
+      </w:pPr>
+      <w:r>
+        <w:rPr>
+          <w:sz w:val="28"/>
+          <w:szCs w:val="28"/>
+        </w:rPr>
+        <w:t xml:space="preserve">    print(row)</w:t>
+      </w:r>
+    </w:p>
     <w:p/>
     <w:sectPr>
       <w:pgSz w:w="12240" w:h="15840"/>

</xml_diff>